<commit_message>
Correccion documentacion y Reportes Ciudadano.
</commit_message>
<xml_diff>
--- a/app/src/main/java/mx/org/ieem/Documentacion/Encuestas/DIAGRAMA E-R DE LA APP REDECPC.docx
+++ b/app/src/main/java/mx/org/ieem/Documentacion/Encuestas/DIAGRAMA E-R DE LA APP REDECPC.docx
@@ -10187,7 +10187,7 @@
     <w:p/>
     <w:tbl>
       <w:tblPr>
-        <w:tblpPr w:leftFromText="141" w:rightFromText="141" w:vertAnchor="text" w:horzAnchor="page" w:tblpX="8236" w:tblpY="10215"/>
+        <w:tblpPr w:leftFromText="141" w:rightFromText="141" w:vertAnchor="text" w:horzAnchor="page" w:tblpX="8307" w:tblpY="11244"/>
         <w:tblW w:w="3740" w:type="dxa"/>
         <w:tblCellMar>
           <w:left w:w="0" w:type="dxa"/>
@@ -10824,9 +10824,11 @@
             </w:tcMar>
           </w:tcPr>
           <w:p>
+            <w:proofErr w:type="spellStart"/>
             <w:r>
               <w:t>descripcion</w:t>
             </w:r>
+            <w:proofErr w:type="spellEnd"/>
           </w:p>
         </w:tc>
         <w:tc>
@@ -10898,9 +10900,11 @@
             </w:tcMar>
           </w:tcPr>
           <w:p>
+            <w:proofErr w:type="spellStart"/>
             <w:r>
               <w:t>url</w:t>
             </w:r>
+            <w:proofErr w:type="spellEnd"/>
           </w:p>
         </w:tc>
         <w:tc>
@@ -10972,9 +10976,11 @@
             </w:tcMar>
           </w:tcPr>
           <w:p>
+            <w:proofErr w:type="spellStart"/>
             <w:r>
               <w:t>url_image</w:t>
             </w:r>
+            <w:proofErr w:type="spellEnd"/>
           </w:p>
         </w:tc>
         <w:tc>
@@ -11046,9 +11052,11 @@
             </w:tcMar>
           </w:tcPr>
           <w:p>
+            <w:proofErr w:type="spellStart"/>
             <w:r>
               <w:t>id_estatus_coneve</w:t>
             </w:r>
+            <w:proofErr w:type="spellEnd"/>
           </w:p>
         </w:tc>
         <w:tc>
@@ -11138,12 +11146,14 @@
             <w:hideMark/>
           </w:tcPr>
           <w:p>
+            <w:proofErr w:type="spellStart"/>
             <w:r>
               <w:t>trdd_</w:t>
             </w:r>
             <w:r>
               <w:t>reporte</w:t>
             </w:r>
+            <w:proofErr w:type="spellEnd"/>
           </w:p>
         </w:tc>
       </w:tr>
@@ -11447,6 +11457,191 @@
           </w:tcPr>
           <w:p>
             <w:r>
+              <w:rPr>
+                <w:noProof/>
+              </w:rPr>
+              <mc:AlternateContent>
+                <mc:Choice Requires="wpg">
+                  <w:drawing>
+                    <wp:anchor distT="0" distB="0" distL="114300" distR="114300" simplePos="0" relativeHeight="251699200" behindDoc="0" locked="0" layoutInCell="1" allowOverlap="1" wp14:anchorId="03FCAF28" wp14:editId="7C060117">
+                      <wp:simplePos x="0" y="0"/>
+                      <wp:positionH relativeFrom="column">
+                        <wp:posOffset>596265</wp:posOffset>
+                      </wp:positionH>
+                      <wp:positionV relativeFrom="paragraph">
+                        <wp:posOffset>382724</wp:posOffset>
+                      </wp:positionV>
+                      <wp:extent cx="342900" cy="228600"/>
+                      <wp:effectExtent l="0" t="0" r="19050" b="19050"/>
+                      <wp:wrapNone/>
+                      <wp:docPr id="147" name="Grupo 147"/>
+                      <wp:cNvGraphicFramePr>
+                        <a:graphicFrameLocks xmlns:a="http://schemas.openxmlformats.org/drawingml/2006/main"/>
+                      </wp:cNvGraphicFramePr>
+                      <a:graphic xmlns:a="http://schemas.openxmlformats.org/drawingml/2006/main">
+                        <a:graphicData uri="http://schemas.microsoft.com/office/word/2010/wordprocessingGroup">
+                          <wpg:wgp>
+                            <wpg:cNvGrpSpPr>
+                              <a:grpSpLocks/>
+                            </wpg:cNvGrpSpPr>
+                            <wpg:grpSpPr bwMode="auto">
+                              <a:xfrm rot="10800000">
+                                <a:off x="0" y="0"/>
+                                <a:ext cx="342900" cy="228600"/>
+                                <a:chOff x="5247" y="1287"/>
+                                <a:chExt cx="540" cy="360"/>
+                              </a:xfrm>
+                            </wpg:grpSpPr>
+                            <wps:wsp>
+                              <wps:cNvPr id="154" name="Line 3"/>
+                              <wps:cNvCnPr>
+                                <a:cxnSpLocks noChangeShapeType="1"/>
+                              </wps:cNvCnPr>
+                              <wps:spPr bwMode="auto">
+                                <a:xfrm>
+                                  <a:off x="5247" y="1467"/>
+                                  <a:ext cx="540" cy="0"/>
+                                </a:xfrm>
+                                <a:prstGeom prst="line">
+                                  <a:avLst/>
+                                </a:prstGeom>
+                                <a:noFill/>
+                                <a:ln w="9525">
+                                  <a:solidFill>
+                                    <a:srgbClr val="000000"/>
+                                  </a:solidFill>
+                                  <a:round/>
+                                  <a:headEnd/>
+                                  <a:tailEnd/>
+                                </a:ln>
+                                <a:effectLst/>
+                                <a:extLst>
+                                  <a:ext uri="{909E8E84-426E-40DD-AFC4-6F175D3DCCD1}">
+                                    <a14:hiddenFill xmlns:a14="http://schemas.microsoft.com/office/drawing/2010/main">
+                                      <a:noFill/>
+                                    </a14:hiddenFill>
+                                  </a:ext>
+                                  <a:ext uri="{AF507438-7753-43E0-B8FC-AC1667EBCBE1}">
+                                    <a14:hiddenEffects xmlns:a14="http://schemas.microsoft.com/office/drawing/2010/main">
+                                      <a:effectLst>
+                                        <a:outerShdw dist="35921" dir="2700000" algn="ctr" rotWithShape="0">
+                                          <a:srgbClr val="808080"/>
+                                        </a:outerShdw>
+                                      </a:effectLst>
+                                    </a14:hiddenEffects>
+                                  </a:ext>
+                                </a:extLst>
+                              </wps:spPr>
+                              <wps:bodyPr/>
+                            </wps:wsp>
+                            <wps:wsp>
+                              <wps:cNvPr id="155" name="Line 4"/>
+                              <wps:cNvCnPr>
+                                <a:cxnSpLocks noChangeShapeType="1"/>
+                              </wps:cNvCnPr>
+                              <wps:spPr bwMode="auto">
+                                <a:xfrm flipV="1">
+                                  <a:off x="5607" y="1287"/>
+                                  <a:ext cx="180" cy="180"/>
+                                </a:xfrm>
+                                <a:prstGeom prst="line">
+                                  <a:avLst/>
+                                </a:prstGeom>
+                                <a:noFill/>
+                                <a:ln w="9525">
+                                  <a:solidFill>
+                                    <a:srgbClr val="000000"/>
+                                  </a:solidFill>
+                                  <a:round/>
+                                  <a:headEnd/>
+                                  <a:tailEnd/>
+                                </a:ln>
+                                <a:effectLst/>
+                                <a:extLst>
+                                  <a:ext uri="{909E8E84-426E-40DD-AFC4-6F175D3DCCD1}">
+                                    <a14:hiddenFill xmlns:a14="http://schemas.microsoft.com/office/drawing/2010/main">
+                                      <a:noFill/>
+                                    </a14:hiddenFill>
+                                  </a:ext>
+                                  <a:ext uri="{AF507438-7753-43E0-B8FC-AC1667EBCBE1}">
+                                    <a14:hiddenEffects xmlns:a14="http://schemas.microsoft.com/office/drawing/2010/main">
+                                      <a:effectLst>
+                                        <a:outerShdw dist="35921" dir="2700000" algn="ctr" rotWithShape="0">
+                                          <a:srgbClr val="808080"/>
+                                        </a:outerShdw>
+                                      </a:effectLst>
+                                    </a14:hiddenEffects>
+                                  </a:ext>
+                                </a:extLst>
+                              </wps:spPr>
+                              <wps:bodyPr/>
+                            </wps:wsp>
+                            <wps:wsp>
+                              <wps:cNvPr id="156" name="Line 5"/>
+                              <wps:cNvCnPr>
+                                <a:cxnSpLocks noChangeShapeType="1"/>
+                              </wps:cNvCnPr>
+                              <wps:spPr bwMode="auto">
+                                <a:xfrm>
+                                  <a:off x="5607" y="1467"/>
+                                  <a:ext cx="180" cy="180"/>
+                                </a:xfrm>
+                                <a:prstGeom prst="line">
+                                  <a:avLst/>
+                                </a:prstGeom>
+                                <a:noFill/>
+                                <a:ln w="9525">
+                                  <a:solidFill>
+                                    <a:srgbClr val="000000"/>
+                                  </a:solidFill>
+                                  <a:round/>
+                                  <a:headEnd/>
+                                  <a:tailEnd/>
+                                </a:ln>
+                                <a:effectLst/>
+                                <a:extLst>
+                                  <a:ext uri="{909E8E84-426E-40DD-AFC4-6F175D3DCCD1}">
+                                    <a14:hiddenFill xmlns:a14="http://schemas.microsoft.com/office/drawing/2010/main">
+                                      <a:noFill/>
+                                    </a14:hiddenFill>
+                                  </a:ext>
+                                  <a:ext uri="{AF507438-7753-43E0-B8FC-AC1667EBCBE1}">
+                                    <a14:hiddenEffects xmlns:a14="http://schemas.microsoft.com/office/drawing/2010/main">
+                                      <a:effectLst>
+                                        <a:outerShdw dist="35921" dir="2700000" algn="ctr" rotWithShape="0">
+                                          <a:srgbClr val="808080"/>
+                                        </a:outerShdw>
+                                      </a:effectLst>
+                                    </a14:hiddenEffects>
+                                  </a:ext>
+                                </a:extLst>
+                              </wps:spPr>
+                              <wps:bodyPr/>
+                            </wps:wsp>
+                          </wpg:wgp>
+                        </a:graphicData>
+                      </a:graphic>
+                      <wp14:sizeRelH relativeFrom="page">
+                        <wp14:pctWidth>0</wp14:pctWidth>
+                      </wp14:sizeRelH>
+                      <wp14:sizeRelV relativeFrom="page">
+                        <wp14:pctHeight>0</wp14:pctHeight>
+                      </wp14:sizeRelV>
+                    </wp:anchor>
+                  </w:drawing>
+                </mc:Choice>
+                <mc:Fallback>
+                  <w:pict>
+                    <v:group w14:anchorId="3F508C56" id="Grupo 147" o:spid="_x0000_s1026" style="position:absolute;margin-left:46.95pt;margin-top:30.15pt;width:27pt;height:18pt;rotation:180;z-index:251699200" coordorigin="5247,1287" coordsize="540,360" o:gfxdata="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">
+                      <v:line id="Line 3" o:spid="_x0000_s1027" style="position:absolute;visibility:visible;mso-wrap-style:square" from="5247,1467" to="5787,1467" o:connectortype="straight" o:gfxdata="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"/>
+                      <v:line id="Line 4" o:spid="_x0000_s1028" style="position:absolute;flip:y;visibility:visible;mso-wrap-style:square" from="5607,1287" to="5787,1467" o:connectortype="straight" o:gfxdata="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"/>
+                      <v:line id="Line 5" o:spid="_x0000_s1029" style="position:absolute;visibility:visible;mso-wrap-style:square" from="5607,1467" to="5787,1647" o:connectortype="straight" o:gfxdata="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"/>
+                    </v:group>
+                  </w:pict>
+                </mc:Fallback>
+              </mc:AlternateContent>
+            </w:r>
+            <w:r>
               <w:t>TEXT</w:t>
             </w:r>
           </w:p>
@@ -11477,6 +11672,89 @@
             <w:r>
               <w:t>id_estatus_reporte</w:t>
             </w:r>
+          </w:p>
+        </w:tc>
+        <w:tc>
+          <w:tcPr>
+            <w:tcW w:w="740" w:type="dxa"/>
+            <w:tcBorders>
+              <w:top w:val="single" w:sz="8" w:space="0" w:color="000000"/>
+              <w:left w:val="single" w:sz="8" w:space="0" w:color="000000"/>
+              <w:bottom w:val="single" w:sz="8" w:space="0" w:color="000000"/>
+              <w:right w:val="single" w:sz="8" w:space="0" w:color="000000"/>
+            </w:tcBorders>
+            <w:shd w:val="clear" w:color="auto" w:fill="auto"/>
+            <w:tcMar>
+              <w:top w:w="15" w:type="dxa"/>
+              <w:left w:w="108" w:type="dxa"/>
+              <w:bottom w:w="0" w:type="dxa"/>
+              <w:right w:w="108" w:type="dxa"/>
+            </w:tcMar>
+          </w:tcPr>
+          <w:p>
+            <w:r>
+              <w:t>NOT NULL</w:t>
+            </w:r>
+          </w:p>
+        </w:tc>
+        <w:tc>
+          <w:tcPr>
+            <w:tcW w:w="1056" w:type="dxa"/>
+            <w:tcBorders>
+              <w:top w:val="single" w:sz="8" w:space="0" w:color="000000"/>
+              <w:left w:val="single" w:sz="8" w:space="0" w:color="000000"/>
+              <w:bottom w:val="single" w:sz="8" w:space="0" w:color="000000"/>
+              <w:right w:val="single" w:sz="8" w:space="0" w:color="000000"/>
+            </w:tcBorders>
+            <w:shd w:val="clear" w:color="auto" w:fill="auto"/>
+            <w:tcMar>
+              <w:top w:w="15" w:type="dxa"/>
+              <w:left w:w="108" w:type="dxa"/>
+              <w:bottom w:w="0" w:type="dxa"/>
+              <w:right w:w="108" w:type="dxa"/>
+            </w:tcMar>
+          </w:tcPr>
+          <w:p>
+            <w:r>
+              <w:t>INTEGER</w:t>
+            </w:r>
+          </w:p>
+        </w:tc>
+      </w:tr>
+      <w:tr>
+        <w:trPr>
+          <w:trHeight w:val="474"/>
+        </w:trPr>
+        <w:tc>
+          <w:tcPr>
+            <w:tcW w:w="1944" w:type="dxa"/>
+            <w:tcBorders>
+              <w:top w:val="single" w:sz="8" w:space="0" w:color="000000"/>
+              <w:left w:val="single" w:sz="8" w:space="0" w:color="000000"/>
+              <w:bottom w:val="single" w:sz="8" w:space="0" w:color="000000"/>
+              <w:right w:val="single" w:sz="8" w:space="0" w:color="000000"/>
+            </w:tcBorders>
+            <w:shd w:val="clear" w:color="auto" w:fill="92D050"/>
+            <w:tcMar>
+              <w:top w:w="15" w:type="dxa"/>
+              <w:left w:w="108" w:type="dxa"/>
+              <w:bottom w:w="0" w:type="dxa"/>
+              <w:right w:w="108" w:type="dxa"/>
+            </w:tcMar>
+          </w:tcPr>
+          <w:p>
+            <w:proofErr w:type="spellStart"/>
+            <w:r>
+              <w:rPr>
+                <w:rFonts w:ascii="Consolas" w:eastAsia="Times New Roman" w:hAnsi="Consolas" w:cs="Courier New"/>
+                <w:color w:val="000000" w:themeColor="text1"/>
+                <w:sz w:val="20"/>
+                <w:szCs w:val="20"/>
+                <w:lang w:eastAsia="es-MX"/>
+              </w:rPr>
+              <w:t>id_tipo_reporte</w:t>
+            </w:r>
+            <w:proofErr w:type="spellEnd"/>
           </w:p>
         </w:tc>
         <w:tc>
@@ -11535,73 +11813,7 @@
         <mc:AlternateContent>
           <mc:Choice Requires="wps">
             <w:drawing>
-              <wp:anchor distT="0" distB="0" distL="114300" distR="114300" simplePos="0" relativeHeight="251695104" behindDoc="0" locked="0" layoutInCell="1" allowOverlap="1" wp14:anchorId="4D093A76" wp14:editId="0AE61006">
-                <wp:simplePos x="0" y="0"/>
-                <wp:positionH relativeFrom="column">
-                  <wp:posOffset>3681663</wp:posOffset>
-                </wp:positionH>
-                <wp:positionV relativeFrom="paragraph">
-                  <wp:posOffset>6918793</wp:posOffset>
-                </wp:positionV>
-                <wp:extent cx="1138990" cy="2006"/>
-                <wp:effectExtent l="0" t="0" r="17145" b="23495"/>
-                <wp:wrapNone/>
-                <wp:docPr id="178" name="Conector recto 178"/>
-                <wp:cNvGraphicFramePr/>
-                <a:graphic xmlns:a="http://schemas.openxmlformats.org/drawingml/2006/main">
-                  <a:graphicData uri="http://schemas.microsoft.com/office/word/2010/wordprocessingShape">
-                    <wps:wsp>
-                      <wps:cNvCnPr/>
-                      <wps:spPr>
-                        <a:xfrm>
-                          <a:off x="0" y="0"/>
-                          <a:ext cx="1138990" cy="2006"/>
-                        </a:xfrm>
-                        <a:prstGeom prst="line">
-                          <a:avLst/>
-                        </a:prstGeom>
-                      </wps:spPr>
-                      <wps:style>
-                        <a:lnRef idx="1">
-                          <a:schemeClr val="dk1"/>
-                        </a:lnRef>
-                        <a:fillRef idx="0">
-                          <a:schemeClr val="dk1"/>
-                        </a:fillRef>
-                        <a:effectRef idx="0">
-                          <a:schemeClr val="dk1"/>
-                        </a:effectRef>
-                        <a:fontRef idx="minor">
-                          <a:schemeClr val="tx1"/>
-                        </a:fontRef>
-                      </wps:style>
-                      <wps:bodyPr/>
-                    </wps:wsp>
-                  </a:graphicData>
-                </a:graphic>
-                <wp14:sizeRelH relativeFrom="margin">
-                  <wp14:pctWidth>0</wp14:pctWidth>
-                </wp14:sizeRelH>
-              </wp:anchor>
-            </w:drawing>
-          </mc:Choice>
-          <mc:Fallback>
-            <w:pict>
-              <v:line w14:anchorId="0970512B" id="Conector recto 178" o:spid="_x0000_s1026" style="position:absolute;z-index:251695104;visibility:visible;mso-wrap-style:square;mso-width-percent:0;mso-wrap-distance-left:9pt;mso-wrap-distance-top:0;mso-wrap-distance-right:9pt;mso-wrap-distance-bottom:0;mso-position-horizontal:absolute;mso-position-horizontal-relative:text;mso-position-vertical:absolute;mso-position-vertical-relative:text;mso-width-percent:0;mso-width-relative:margin" from="289.9pt,544.8pt" to="379.6pt,544.95pt" o:gfxdata="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" strokecolor="black [3200]" strokeweight=".5pt">
-                <v:stroke joinstyle="miter"/>
-              </v:line>
-            </w:pict>
-          </mc:Fallback>
-        </mc:AlternateContent>
-      </w:r>
-      <w:r>
-        <w:rPr>
-          <w:noProof/>
-        </w:rPr>
-        <mc:AlternateContent>
-          <mc:Choice Requires="wps">
-            <w:drawing>
-              <wp:anchor distT="0" distB="0" distL="114300" distR="114300" simplePos="0" relativeHeight="251694080" behindDoc="0" locked="0" layoutInCell="1" allowOverlap="1" wp14:anchorId="6D0AF913" wp14:editId="22C32086">
+              <wp:anchor distT="0" distB="0" distL="114300" distR="114300" simplePos="0" relativeHeight="251694080" behindDoc="0" locked="0" layoutInCell="1" allowOverlap="1" wp14:anchorId="6D0AF913" wp14:editId="0A5EBA44">
                 <wp:simplePos x="0" y="0"/>
                 <wp:positionH relativeFrom="column">
                   <wp:posOffset>3687678</wp:posOffset>
@@ -11650,7 +11862,7 @@
           </mc:Choice>
           <mc:Fallback>
             <w:pict>
-              <v:line w14:anchorId="4704AD40" id="Conector recto 176" o:spid="_x0000_s1026" style="position:absolute;z-index:251694080;visibility:visible;mso-wrap-style:square;mso-wrap-distance-left:9pt;mso-wrap-distance-top:0;mso-wrap-distance-right:9pt;mso-wrap-distance-bottom:0;mso-position-horizontal:absolute;mso-position-horizontal-relative:text;mso-position-vertical:absolute;mso-position-vertical-relative:text" from="290.35pt,249.35pt" to="370.7pt,249.35pt" o:gfxdata="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" strokecolor="black [3200]" strokeweight=".5pt">
+              <v:line w14:anchorId="1E280DFF" id="Conector recto 176" o:spid="_x0000_s1026" style="position:absolute;z-index:251694080;visibility:visible;mso-wrap-style:square;mso-wrap-distance-left:9pt;mso-wrap-distance-top:0;mso-wrap-distance-right:9pt;mso-wrap-distance-bottom:0;mso-position-horizontal:absolute;mso-position-horizontal-relative:text;mso-position-vertical:absolute;mso-position-vertical-relative:text" from="290.35pt,249.35pt" to="370.7pt,249.35pt" o:gfxdata="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" strokecolor="black [3200]" strokeweight=".5pt">
                 <v:stroke joinstyle="miter"/>
               </v:line>
             </w:pict>
@@ -11664,192 +11876,7 @@
         <mc:AlternateContent>
           <mc:Choice Requires="wpg">
             <w:drawing>
-              <wp:anchor distT="0" distB="0" distL="114300" distR="114300" simplePos="0" relativeHeight="251682816" behindDoc="0" locked="0" layoutInCell="1" allowOverlap="1" wp14:anchorId="3BA3163F" wp14:editId="727E2E72">
-                <wp:simplePos x="0" y="0"/>
-                <wp:positionH relativeFrom="column">
-                  <wp:posOffset>3351830</wp:posOffset>
-                </wp:positionH>
-                <wp:positionV relativeFrom="paragraph">
-                  <wp:posOffset>6805396</wp:posOffset>
-                </wp:positionV>
-                <wp:extent cx="342900" cy="228600"/>
-                <wp:effectExtent l="0" t="0" r="12700" b="12700"/>
-                <wp:wrapNone/>
-                <wp:docPr id="25" name="Grupo 25"/>
-                <wp:cNvGraphicFramePr>
-                  <a:graphicFrameLocks xmlns:a="http://schemas.openxmlformats.org/drawingml/2006/main"/>
-                </wp:cNvGraphicFramePr>
-                <a:graphic xmlns:a="http://schemas.openxmlformats.org/drawingml/2006/main">
-                  <a:graphicData uri="http://schemas.microsoft.com/office/word/2010/wordprocessingGroup">
-                    <wpg:wgp>
-                      <wpg:cNvGrpSpPr>
-                        <a:grpSpLocks/>
-                      </wpg:cNvGrpSpPr>
-                      <wpg:grpSpPr bwMode="auto">
-                        <a:xfrm rot="10800000">
-                          <a:off x="0" y="0"/>
-                          <a:ext cx="342900" cy="228600"/>
-                          <a:chOff x="5247" y="1287"/>
-                          <a:chExt cx="540" cy="360"/>
-                        </a:xfrm>
-                      </wpg:grpSpPr>
-                      <wps:wsp>
-                        <wps:cNvPr id="26" name="Line 3"/>
-                        <wps:cNvCnPr>
-                          <a:cxnSpLocks noChangeShapeType="1"/>
-                        </wps:cNvCnPr>
-                        <wps:spPr bwMode="auto">
-                          <a:xfrm>
-                            <a:off x="5247" y="1467"/>
-                            <a:ext cx="540" cy="0"/>
-                          </a:xfrm>
-                          <a:prstGeom prst="line">
-                            <a:avLst/>
-                          </a:prstGeom>
-                          <a:noFill/>
-                          <a:ln w="9525">
-                            <a:solidFill>
-                              <a:srgbClr val="000000"/>
-                            </a:solidFill>
-                            <a:round/>
-                            <a:headEnd/>
-                            <a:tailEnd/>
-                          </a:ln>
-                          <a:effectLst/>
-                          <a:extLst>
-                            <a:ext uri="{909E8E84-426E-40DD-AFC4-6F175D3DCCD1}">
-                              <a14:hiddenFill xmlns:a14="http://schemas.microsoft.com/office/drawing/2010/main">
-                                <a:noFill/>
-                              </a14:hiddenFill>
-                            </a:ext>
-                            <a:ext uri="{AF507438-7753-43E0-B8FC-AC1667EBCBE1}">
-                              <a14:hiddenEffects xmlns:a14="http://schemas.microsoft.com/office/drawing/2010/main">
-                                <a:effectLst>
-                                  <a:outerShdw dist="35921" dir="2700000" algn="ctr" rotWithShape="0">
-                                    <a:srgbClr val="808080"/>
-                                  </a:outerShdw>
-                                </a:effectLst>
-                              </a14:hiddenEffects>
-                            </a:ext>
-                          </a:extLst>
-                        </wps:spPr>
-                        <wps:bodyPr/>
-                      </wps:wsp>
-                      <wps:wsp>
-                        <wps:cNvPr id="27" name="Line 4"/>
-                        <wps:cNvCnPr>
-                          <a:cxnSpLocks noChangeShapeType="1"/>
-                        </wps:cNvCnPr>
-                        <wps:spPr bwMode="auto">
-                          <a:xfrm flipV="1">
-                            <a:off x="5607" y="1287"/>
-                            <a:ext cx="180" cy="180"/>
-                          </a:xfrm>
-                          <a:prstGeom prst="line">
-                            <a:avLst/>
-                          </a:prstGeom>
-                          <a:noFill/>
-                          <a:ln w="9525">
-                            <a:solidFill>
-                              <a:srgbClr val="000000"/>
-                            </a:solidFill>
-                            <a:round/>
-                            <a:headEnd/>
-                            <a:tailEnd/>
-                          </a:ln>
-                          <a:effectLst/>
-                          <a:extLst>
-                            <a:ext uri="{909E8E84-426E-40DD-AFC4-6F175D3DCCD1}">
-                              <a14:hiddenFill xmlns:a14="http://schemas.microsoft.com/office/drawing/2010/main">
-                                <a:noFill/>
-                              </a14:hiddenFill>
-                            </a:ext>
-                            <a:ext uri="{AF507438-7753-43E0-B8FC-AC1667EBCBE1}">
-                              <a14:hiddenEffects xmlns:a14="http://schemas.microsoft.com/office/drawing/2010/main">
-                                <a:effectLst>
-                                  <a:outerShdw dist="35921" dir="2700000" algn="ctr" rotWithShape="0">
-                                    <a:srgbClr val="808080"/>
-                                  </a:outerShdw>
-                                </a:effectLst>
-                              </a14:hiddenEffects>
-                            </a:ext>
-                          </a:extLst>
-                        </wps:spPr>
-                        <wps:bodyPr/>
-                      </wps:wsp>
-                      <wps:wsp>
-                        <wps:cNvPr id="28" name="Line 5"/>
-                        <wps:cNvCnPr>
-                          <a:cxnSpLocks noChangeShapeType="1"/>
-                        </wps:cNvCnPr>
-                        <wps:spPr bwMode="auto">
-                          <a:xfrm>
-                            <a:off x="5607" y="1467"/>
-                            <a:ext cx="180" cy="180"/>
-                          </a:xfrm>
-                          <a:prstGeom prst="line">
-                            <a:avLst/>
-                          </a:prstGeom>
-                          <a:noFill/>
-                          <a:ln w="9525">
-                            <a:solidFill>
-                              <a:srgbClr val="000000"/>
-                            </a:solidFill>
-                            <a:round/>
-                            <a:headEnd/>
-                            <a:tailEnd/>
-                          </a:ln>
-                          <a:effectLst/>
-                          <a:extLst>
-                            <a:ext uri="{909E8E84-426E-40DD-AFC4-6F175D3DCCD1}">
-                              <a14:hiddenFill xmlns:a14="http://schemas.microsoft.com/office/drawing/2010/main">
-                                <a:noFill/>
-                              </a14:hiddenFill>
-                            </a:ext>
-                            <a:ext uri="{AF507438-7753-43E0-B8FC-AC1667EBCBE1}">
-                              <a14:hiddenEffects xmlns:a14="http://schemas.microsoft.com/office/drawing/2010/main">
-                                <a:effectLst>
-                                  <a:outerShdw dist="35921" dir="2700000" algn="ctr" rotWithShape="0">
-                                    <a:srgbClr val="808080"/>
-                                  </a:outerShdw>
-                                </a:effectLst>
-                              </a14:hiddenEffects>
-                            </a:ext>
-                          </a:extLst>
-                        </wps:spPr>
-                        <wps:bodyPr/>
-                      </wps:wsp>
-                    </wpg:wgp>
-                  </a:graphicData>
-                </a:graphic>
-                <wp14:sizeRelH relativeFrom="page">
-                  <wp14:pctWidth>0</wp14:pctWidth>
-                </wp14:sizeRelH>
-                <wp14:sizeRelV relativeFrom="page">
-                  <wp14:pctHeight>0</wp14:pctHeight>
-                </wp14:sizeRelV>
-              </wp:anchor>
-            </w:drawing>
-          </mc:Choice>
-          <mc:Fallback>
-            <w:pict>
-              <v:group w14:anchorId="20EEC0E1" id="Grupo 25" o:spid="_x0000_s1026" style="position:absolute;margin-left:263.9pt;margin-top:535.85pt;width:27pt;height:18pt;rotation:180;z-index:251682816" coordorigin="5247,1287" coordsize="540,360" o:gfxdata="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">
-                <v:line id="Line 3" o:spid="_x0000_s1027" style="position:absolute;visibility:visible;mso-wrap-style:square" from="5247,1467" to="5787,1467" o:connectortype="straight" o:gfxdata="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"/>
-                <v:line id="Line 4" o:spid="_x0000_s1028" style="position:absolute;flip:y;visibility:visible;mso-wrap-style:square" from="5607,1287" to="5787,1467" o:connectortype="straight" o:gfxdata="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"/>
-                <v:line id="Line 5" o:spid="_x0000_s1029" style="position:absolute;visibility:visible;mso-wrap-style:square" from="5607,1467" to="5787,1647" o:connectortype="straight" o:gfxdata="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"/>
-              </v:group>
-            </w:pict>
-          </mc:Fallback>
-        </mc:AlternateContent>
-      </w:r>
-      <w:r>
-        <w:rPr>
-          <w:noProof/>
-        </w:rPr>
-        <mc:AlternateContent>
-          <mc:Choice Requires="wpg">
-            <w:drawing>
-              <wp:anchor distT="0" distB="0" distL="114300" distR="114300" simplePos="0" relativeHeight="251693056" behindDoc="0" locked="0" layoutInCell="1" allowOverlap="1" wp14:anchorId="0BADC221" wp14:editId="2A84D18A">
+              <wp:anchor distT="0" distB="0" distL="114300" distR="114300" simplePos="0" relativeHeight="251693056" behindDoc="0" locked="0" layoutInCell="1" allowOverlap="1" wp14:anchorId="0BADC221" wp14:editId="0E266C71">
                 <wp:simplePos x="0" y="0"/>
                 <wp:positionH relativeFrom="column">
                   <wp:posOffset>3338162</wp:posOffset>
@@ -12018,11 +12045,533 @@
           </mc:Choice>
           <mc:Fallback>
             <w:pict>
-              <v:group w14:anchorId="0C1F2A44" id="Grupo 168" o:spid="_x0000_s1026" style="position:absolute;margin-left:262.85pt;margin-top:240.95pt;width:27pt;height:18pt;rotation:180;z-index:251693056" coordorigin="5247,1287" coordsize="540,360" o:gfxdata="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">
-                <v:line id="Line 3" o:spid="_x0000_s1027" style="position:absolute;visibility:visible;mso-wrap-style:square" from="5247,1467" to="5787,1467" o:connectortype="straight" o:gfxdata="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"/>
-                <v:line id="Line 4" o:spid="_x0000_s1028" style="position:absolute;flip:y;visibility:visible;mso-wrap-style:square" from="5607,1287" to="5787,1467" o:connectortype="straight" o:gfxdata="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"/>
-                <v:line id="Line 5" o:spid="_x0000_s1029" style="position:absolute;visibility:visible;mso-wrap-style:square" from="5607,1467" to="5787,1647" o:connectortype="straight" o:gfxdata="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"/>
+              <v:group w14:anchorId="3E10988B" id="Grupo 168" o:spid="_x0000_s1026" style="position:absolute;margin-left:262.85pt;margin-top:240.95pt;width:27pt;height:18pt;rotation:180;z-index:251693056" coordorigin="5247,1287" coordsize="540,360" o:gfxdata="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">
+                <v:line id="Line 3" o:spid="_x0000_s1027" style="position:absolute;visibility:visible;mso-wrap-style:square" from="5247,1467" to="5787,1467" o:connectortype="straight" o:gfxdata="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"/>
+                <v:line id="Line 4" o:spid="_x0000_s1028" style="position:absolute;flip:y;visibility:visible;mso-wrap-style:square" from="5607,1287" to="5787,1467" o:connectortype="straight" o:gfxdata="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"/>
+                <v:line id="Line 5" o:spid="_x0000_s1029" style="position:absolute;visibility:visible;mso-wrap-style:square" from="5607,1467" to="5787,1647" o:connectortype="straight" o:gfxdata="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"/>
               </v:group>
+            </w:pict>
+          </mc:Fallback>
+        </mc:AlternateContent>
+      </w:r>
+    </w:p>
+    <w:p/>
+    <w:p/>
+    <w:tbl>
+      <w:tblPr>
+        <w:tblpPr w:leftFromText="141" w:rightFromText="141" w:vertAnchor="text" w:horzAnchor="page" w:tblpX="8333" w:tblpY="7422"/>
+        <w:tblW w:w="3740" w:type="dxa"/>
+        <w:tblCellMar>
+          <w:left w:w="0" w:type="dxa"/>
+          <w:right w:w="0" w:type="dxa"/>
+        </w:tblCellMar>
+        <w:tblLook w:val="04A0" w:firstRow="1" w:lastRow="0" w:firstColumn="1" w:lastColumn="0" w:noHBand="0" w:noVBand="1"/>
+      </w:tblPr>
+      <w:tblGrid>
+        <w:gridCol w:w="1635"/>
+        <w:gridCol w:w="1000"/>
+        <w:gridCol w:w="1105"/>
+      </w:tblGrid>
+      <w:tr>
+        <w:trPr>
+          <w:trHeight w:val="474"/>
+        </w:trPr>
+        <w:tc>
+          <w:tcPr>
+            <w:tcW w:w="3740" w:type="dxa"/>
+            <w:gridSpan w:val="3"/>
+            <w:tcBorders>
+              <w:top w:val="single" w:sz="8" w:space="0" w:color="000000"/>
+              <w:left w:val="single" w:sz="8" w:space="0" w:color="000000"/>
+              <w:bottom w:val="single" w:sz="8" w:space="0" w:color="000000"/>
+              <w:right w:val="single" w:sz="8" w:space="0" w:color="000000"/>
+            </w:tcBorders>
+            <w:shd w:val="clear" w:color="auto" w:fill="auto"/>
+            <w:tcMar>
+              <w:top w:w="15" w:type="dxa"/>
+              <w:left w:w="108" w:type="dxa"/>
+              <w:bottom w:w="0" w:type="dxa"/>
+              <w:right w:w="108" w:type="dxa"/>
+            </w:tcMar>
+            <w:hideMark/>
+          </w:tcPr>
+          <w:p>
+            <w:proofErr w:type="spellStart"/>
+            <w:r>
+              <w:t>trdd_tipo_reporte</w:t>
+            </w:r>
+            <w:proofErr w:type="spellEnd"/>
+          </w:p>
+        </w:tc>
+      </w:tr>
+      <w:tr>
+        <w:trPr>
+          <w:trHeight w:val="474"/>
+        </w:trPr>
+        <w:tc>
+          <w:tcPr>
+            <w:tcW w:w="1635" w:type="dxa"/>
+            <w:tcBorders>
+              <w:top w:val="single" w:sz="8" w:space="0" w:color="000000"/>
+              <w:left w:val="single" w:sz="8" w:space="0" w:color="000000"/>
+              <w:bottom w:val="single" w:sz="8" w:space="0" w:color="000000"/>
+              <w:right w:val="single" w:sz="8" w:space="0" w:color="000000"/>
+            </w:tcBorders>
+            <w:shd w:val="clear" w:color="auto" w:fill="9CC2E5" w:themeFill="accent5" w:themeFillTint="99"/>
+            <w:tcMar>
+              <w:top w:w="15" w:type="dxa"/>
+              <w:left w:w="108" w:type="dxa"/>
+              <w:bottom w:w="0" w:type="dxa"/>
+              <w:right w:w="108" w:type="dxa"/>
+            </w:tcMar>
+            <w:hideMark/>
+          </w:tcPr>
+          <w:p>
+            <w:proofErr w:type="spellStart"/>
+            <w:r>
+              <w:t>id_tipo_reporte</w:t>
+            </w:r>
+            <w:proofErr w:type="spellEnd"/>
+          </w:p>
+        </w:tc>
+        <w:tc>
+          <w:tcPr>
+            <w:tcW w:w="1000" w:type="dxa"/>
+            <w:tcBorders>
+              <w:top w:val="single" w:sz="8" w:space="0" w:color="000000"/>
+              <w:left w:val="single" w:sz="8" w:space="0" w:color="000000"/>
+              <w:bottom w:val="single" w:sz="8" w:space="0" w:color="000000"/>
+              <w:right w:val="single" w:sz="8" w:space="0" w:color="000000"/>
+            </w:tcBorders>
+            <w:shd w:val="clear" w:color="auto" w:fill="auto"/>
+            <w:tcMar>
+              <w:top w:w="15" w:type="dxa"/>
+              <w:left w:w="108" w:type="dxa"/>
+              <w:bottom w:w="0" w:type="dxa"/>
+              <w:right w:w="108" w:type="dxa"/>
+            </w:tcMar>
+            <w:hideMark/>
+          </w:tcPr>
+          <w:p>
+            <w:r>
+              <w:t> NOT NULL</w:t>
+            </w:r>
+          </w:p>
+        </w:tc>
+        <w:tc>
+          <w:tcPr>
+            <w:tcW w:w="1105" w:type="dxa"/>
+            <w:tcBorders>
+              <w:top w:val="single" w:sz="8" w:space="0" w:color="000000"/>
+              <w:left w:val="single" w:sz="8" w:space="0" w:color="000000"/>
+              <w:bottom w:val="single" w:sz="8" w:space="0" w:color="000000"/>
+              <w:right w:val="single" w:sz="8" w:space="0" w:color="000000"/>
+            </w:tcBorders>
+            <w:shd w:val="clear" w:color="auto" w:fill="auto"/>
+            <w:tcMar>
+              <w:top w:w="15" w:type="dxa"/>
+              <w:left w:w="108" w:type="dxa"/>
+              <w:bottom w:w="0" w:type="dxa"/>
+              <w:right w:w="108" w:type="dxa"/>
+            </w:tcMar>
+            <w:hideMark/>
+          </w:tcPr>
+          <w:p>
+            <w:r>
+              <w:t>INTEGER</w:t>
+            </w:r>
+          </w:p>
+        </w:tc>
+      </w:tr>
+      <w:tr>
+        <w:trPr>
+          <w:trHeight w:val="474"/>
+        </w:trPr>
+        <w:tc>
+          <w:tcPr>
+            <w:tcW w:w="1635" w:type="dxa"/>
+            <w:tcBorders>
+              <w:top w:val="single" w:sz="8" w:space="0" w:color="000000"/>
+              <w:left w:val="single" w:sz="8" w:space="0" w:color="000000"/>
+              <w:bottom w:val="single" w:sz="8" w:space="0" w:color="000000"/>
+              <w:right w:val="single" w:sz="8" w:space="0" w:color="000000"/>
+            </w:tcBorders>
+            <w:shd w:val="clear" w:color="auto" w:fill="auto"/>
+            <w:tcMar>
+              <w:top w:w="15" w:type="dxa"/>
+              <w:left w:w="108" w:type="dxa"/>
+              <w:bottom w:w="0" w:type="dxa"/>
+              <w:right w:w="108" w:type="dxa"/>
+            </w:tcMar>
+          </w:tcPr>
+          <w:p>
+            <w:r>
+              <w:t>nombre</w:t>
+            </w:r>
+          </w:p>
+        </w:tc>
+        <w:tc>
+          <w:tcPr>
+            <w:tcW w:w="1000" w:type="dxa"/>
+            <w:tcBorders>
+              <w:top w:val="single" w:sz="8" w:space="0" w:color="000000"/>
+              <w:left w:val="single" w:sz="8" w:space="0" w:color="000000"/>
+              <w:bottom w:val="single" w:sz="8" w:space="0" w:color="000000"/>
+              <w:right w:val="single" w:sz="8" w:space="0" w:color="000000"/>
+            </w:tcBorders>
+            <w:shd w:val="clear" w:color="auto" w:fill="auto"/>
+            <w:tcMar>
+              <w:top w:w="15" w:type="dxa"/>
+              <w:left w:w="108" w:type="dxa"/>
+              <w:bottom w:w="0" w:type="dxa"/>
+              <w:right w:w="108" w:type="dxa"/>
+            </w:tcMar>
+          </w:tcPr>
+          <w:p>
+            <w:r>
+              <w:t>NOT NULL</w:t>
+            </w:r>
+          </w:p>
+        </w:tc>
+        <w:tc>
+          <w:tcPr>
+            <w:tcW w:w="1105" w:type="dxa"/>
+            <w:tcBorders>
+              <w:top w:val="single" w:sz="8" w:space="0" w:color="000000"/>
+              <w:left w:val="single" w:sz="8" w:space="0" w:color="000000"/>
+              <w:bottom w:val="single" w:sz="8" w:space="0" w:color="000000"/>
+              <w:right w:val="single" w:sz="8" w:space="0" w:color="000000"/>
+            </w:tcBorders>
+            <w:shd w:val="clear" w:color="auto" w:fill="auto"/>
+            <w:tcMar>
+              <w:top w:w="15" w:type="dxa"/>
+              <w:left w:w="108" w:type="dxa"/>
+              <w:bottom w:w="0" w:type="dxa"/>
+              <w:right w:w="108" w:type="dxa"/>
+            </w:tcMar>
+          </w:tcPr>
+          <w:p>
+            <w:r>
+              <w:t>TEXT</w:t>
+            </w:r>
+          </w:p>
+        </w:tc>
+      </w:tr>
+    </w:tbl>
+    <w:p>
+      <w:r>
+        <w:rPr>
+          <w:noProof/>
+        </w:rPr>
+        <mc:AlternateContent>
+          <mc:Choice Requires="wps">
+            <w:drawing>
+              <wp:anchor distT="0" distB="0" distL="114300" distR="114300" simplePos="0" relativeHeight="251697152" behindDoc="0" locked="0" layoutInCell="1" allowOverlap="1" wp14:anchorId="1AF3019E" wp14:editId="7C4F9369">
+                <wp:simplePos x="0" y="0"/>
+                <wp:positionH relativeFrom="column">
+                  <wp:posOffset>3656511</wp:posOffset>
+                </wp:positionH>
+                <wp:positionV relativeFrom="paragraph">
+                  <wp:posOffset>5142230</wp:posOffset>
+                </wp:positionV>
+                <wp:extent cx="1138555" cy="1905"/>
+                <wp:effectExtent l="0" t="0" r="23495" b="36195"/>
+                <wp:wrapNone/>
+                <wp:docPr id="146" name="Conector recto 146"/>
+                <wp:cNvGraphicFramePr/>
+                <a:graphic xmlns:a="http://schemas.openxmlformats.org/drawingml/2006/main">
+                  <a:graphicData uri="http://schemas.microsoft.com/office/word/2010/wordprocessingShape">
+                    <wps:wsp>
+                      <wps:cNvCnPr/>
+                      <wps:spPr>
+                        <a:xfrm>
+                          <a:off x="0" y="0"/>
+                          <a:ext cx="1138555" cy="1905"/>
+                        </a:xfrm>
+                        <a:prstGeom prst="line">
+                          <a:avLst/>
+                        </a:prstGeom>
+                      </wps:spPr>
+                      <wps:style>
+                        <a:lnRef idx="1">
+                          <a:schemeClr val="dk1"/>
+                        </a:lnRef>
+                        <a:fillRef idx="0">
+                          <a:schemeClr val="dk1"/>
+                        </a:fillRef>
+                        <a:effectRef idx="0">
+                          <a:schemeClr val="dk1"/>
+                        </a:effectRef>
+                        <a:fontRef idx="minor">
+                          <a:schemeClr val="tx1"/>
+                        </a:fontRef>
+                      </wps:style>
+                      <wps:bodyPr/>
+                    </wps:wsp>
+                  </a:graphicData>
+                </a:graphic>
+                <wp14:sizeRelH relativeFrom="margin">
+                  <wp14:pctWidth>0</wp14:pctWidth>
+                </wp14:sizeRelH>
+              </wp:anchor>
+            </w:drawing>
+          </mc:Choice>
+          <mc:Fallback>
+            <w:pict>
+              <v:line w14:anchorId="51BAB517" id="Conector recto 146" o:spid="_x0000_s1026" style="position:absolute;z-index:251697152;visibility:visible;mso-wrap-style:square;mso-width-percent:0;mso-wrap-distance-left:9pt;mso-wrap-distance-top:0;mso-wrap-distance-right:9pt;mso-wrap-distance-bottom:0;mso-position-horizontal:absolute;mso-position-horizontal-relative:text;mso-position-vertical:absolute;mso-position-vertical-relative:text;mso-width-percent:0;mso-width-relative:margin" from="287.9pt,404.9pt" to="377.55pt,405.05pt" o:gfxdata="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" strokecolor="black [3200]" strokeweight=".5pt">
+                <v:stroke joinstyle="miter"/>
+              </v:line>
+            </w:pict>
+          </mc:Fallback>
+        </mc:AlternateContent>
+      </w:r>
+      <w:r>
+        <w:rPr>
+          <w:noProof/>
+        </w:rPr>
+        <mc:AlternateContent>
+          <mc:Choice Requires="wpg">
+            <w:drawing>
+              <wp:anchor distT="0" distB="0" distL="114300" distR="114300" simplePos="0" relativeHeight="251682816" behindDoc="0" locked="0" layoutInCell="1" allowOverlap="1" wp14:anchorId="3BA3163F" wp14:editId="5DE64B21">
+                <wp:simplePos x="0" y="0"/>
+                <wp:positionH relativeFrom="column">
+                  <wp:posOffset>3366135</wp:posOffset>
+                </wp:positionH>
+                <wp:positionV relativeFrom="paragraph">
+                  <wp:posOffset>5016500</wp:posOffset>
+                </wp:positionV>
+                <wp:extent cx="342900" cy="228600"/>
+                <wp:effectExtent l="0" t="0" r="19050" b="19050"/>
+                <wp:wrapNone/>
+                <wp:docPr id="25" name="Grupo 25"/>
+                <wp:cNvGraphicFramePr>
+                  <a:graphicFrameLocks xmlns:a="http://schemas.openxmlformats.org/drawingml/2006/main"/>
+                </wp:cNvGraphicFramePr>
+                <a:graphic xmlns:a="http://schemas.openxmlformats.org/drawingml/2006/main">
+                  <a:graphicData uri="http://schemas.microsoft.com/office/word/2010/wordprocessingGroup">
+                    <wpg:wgp>
+                      <wpg:cNvGrpSpPr>
+                        <a:grpSpLocks/>
+                      </wpg:cNvGrpSpPr>
+                      <wpg:grpSpPr bwMode="auto">
+                        <a:xfrm rot="10800000">
+                          <a:off x="0" y="0"/>
+                          <a:ext cx="342900" cy="228600"/>
+                          <a:chOff x="5247" y="1287"/>
+                          <a:chExt cx="540" cy="360"/>
+                        </a:xfrm>
+                      </wpg:grpSpPr>
+                      <wps:wsp>
+                        <wps:cNvPr id="26" name="Line 3"/>
+                        <wps:cNvCnPr>
+                          <a:cxnSpLocks noChangeShapeType="1"/>
+                        </wps:cNvCnPr>
+                        <wps:spPr bwMode="auto">
+                          <a:xfrm>
+                            <a:off x="5247" y="1467"/>
+                            <a:ext cx="540" cy="0"/>
+                          </a:xfrm>
+                          <a:prstGeom prst="line">
+                            <a:avLst/>
+                          </a:prstGeom>
+                          <a:noFill/>
+                          <a:ln w="9525">
+                            <a:solidFill>
+                              <a:srgbClr val="000000"/>
+                            </a:solidFill>
+                            <a:round/>
+                            <a:headEnd/>
+                            <a:tailEnd/>
+                          </a:ln>
+                          <a:effectLst/>
+                          <a:extLst>
+                            <a:ext uri="{909E8E84-426E-40DD-AFC4-6F175D3DCCD1}">
+                              <a14:hiddenFill xmlns:a14="http://schemas.microsoft.com/office/drawing/2010/main">
+                                <a:noFill/>
+                              </a14:hiddenFill>
+                            </a:ext>
+                            <a:ext uri="{AF507438-7753-43E0-B8FC-AC1667EBCBE1}">
+                              <a14:hiddenEffects xmlns:a14="http://schemas.microsoft.com/office/drawing/2010/main">
+                                <a:effectLst>
+                                  <a:outerShdw dist="35921" dir="2700000" algn="ctr" rotWithShape="0">
+                                    <a:srgbClr val="808080"/>
+                                  </a:outerShdw>
+                                </a:effectLst>
+                              </a14:hiddenEffects>
+                            </a:ext>
+                          </a:extLst>
+                        </wps:spPr>
+                        <wps:bodyPr/>
+                      </wps:wsp>
+                      <wps:wsp>
+                        <wps:cNvPr id="27" name="Line 4"/>
+                        <wps:cNvCnPr>
+                          <a:cxnSpLocks noChangeShapeType="1"/>
+                        </wps:cNvCnPr>
+                        <wps:spPr bwMode="auto">
+                          <a:xfrm flipV="1">
+                            <a:off x="5607" y="1287"/>
+                            <a:ext cx="180" cy="180"/>
+                          </a:xfrm>
+                          <a:prstGeom prst="line">
+                            <a:avLst/>
+                          </a:prstGeom>
+                          <a:noFill/>
+                          <a:ln w="9525">
+                            <a:solidFill>
+                              <a:srgbClr val="000000"/>
+                            </a:solidFill>
+                            <a:round/>
+                            <a:headEnd/>
+                            <a:tailEnd/>
+                          </a:ln>
+                          <a:effectLst/>
+                          <a:extLst>
+                            <a:ext uri="{909E8E84-426E-40DD-AFC4-6F175D3DCCD1}">
+                              <a14:hiddenFill xmlns:a14="http://schemas.microsoft.com/office/drawing/2010/main">
+                                <a:noFill/>
+                              </a14:hiddenFill>
+                            </a:ext>
+                            <a:ext uri="{AF507438-7753-43E0-B8FC-AC1667EBCBE1}">
+                              <a14:hiddenEffects xmlns:a14="http://schemas.microsoft.com/office/drawing/2010/main">
+                                <a:effectLst>
+                                  <a:outerShdw dist="35921" dir="2700000" algn="ctr" rotWithShape="0">
+                                    <a:srgbClr val="808080"/>
+                                  </a:outerShdw>
+                                </a:effectLst>
+                              </a14:hiddenEffects>
+                            </a:ext>
+                          </a:extLst>
+                        </wps:spPr>
+                        <wps:bodyPr/>
+                      </wps:wsp>
+                      <wps:wsp>
+                        <wps:cNvPr id="28" name="Line 5"/>
+                        <wps:cNvCnPr>
+                          <a:cxnSpLocks noChangeShapeType="1"/>
+                        </wps:cNvCnPr>
+                        <wps:spPr bwMode="auto">
+                          <a:xfrm>
+                            <a:off x="5607" y="1467"/>
+                            <a:ext cx="180" cy="180"/>
+                          </a:xfrm>
+                          <a:prstGeom prst="line">
+                            <a:avLst/>
+                          </a:prstGeom>
+                          <a:noFill/>
+                          <a:ln w="9525">
+                            <a:solidFill>
+                              <a:srgbClr val="000000"/>
+                            </a:solidFill>
+                            <a:round/>
+                            <a:headEnd/>
+                            <a:tailEnd/>
+                          </a:ln>
+                          <a:effectLst/>
+                          <a:extLst>
+                            <a:ext uri="{909E8E84-426E-40DD-AFC4-6F175D3DCCD1}">
+                              <a14:hiddenFill xmlns:a14="http://schemas.microsoft.com/office/drawing/2010/main">
+                                <a:noFill/>
+                              </a14:hiddenFill>
+                            </a:ext>
+                            <a:ext uri="{AF507438-7753-43E0-B8FC-AC1667EBCBE1}">
+                              <a14:hiddenEffects xmlns:a14="http://schemas.microsoft.com/office/drawing/2010/main">
+                                <a:effectLst>
+                                  <a:outerShdw dist="35921" dir="2700000" algn="ctr" rotWithShape="0">
+                                    <a:srgbClr val="808080"/>
+                                  </a:outerShdw>
+                                </a:effectLst>
+                              </a14:hiddenEffects>
+                            </a:ext>
+                          </a:extLst>
+                        </wps:spPr>
+                        <wps:bodyPr/>
+                      </wps:wsp>
+                    </wpg:wgp>
+                  </a:graphicData>
+                </a:graphic>
+                <wp14:sizeRelH relativeFrom="page">
+                  <wp14:pctWidth>0</wp14:pctWidth>
+                </wp14:sizeRelH>
+                <wp14:sizeRelV relativeFrom="page">
+                  <wp14:pctHeight>0</wp14:pctHeight>
+                </wp14:sizeRelV>
+              </wp:anchor>
+            </w:drawing>
+          </mc:Choice>
+          <mc:Fallback>
+            <w:pict>
+              <v:group w14:anchorId="43F03098" id="Grupo 25" o:spid="_x0000_s1026" style="position:absolute;margin-left:265.05pt;margin-top:395pt;width:27pt;height:18pt;rotation:180;z-index:251682816" coordorigin="5247,1287" coordsize="540,360" o:gfxdata="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">
+                <v:line id="Line 3" o:spid="_x0000_s1027" style="position:absolute;visibility:visible;mso-wrap-style:square" from="5247,1467" to="5787,1467" o:connectortype="straight" o:gfxdata="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"/>
+                <v:line id="Line 4" o:spid="_x0000_s1028" style="position:absolute;flip:y;visibility:visible;mso-wrap-style:square" from="5607,1287" to="5787,1467" o:connectortype="straight" o:gfxdata="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"/>
+                <v:line id="Line 5" o:spid="_x0000_s1029" style="position:absolute;visibility:visible;mso-wrap-style:square" from="5607,1467" to="5787,1647" o:connectortype="straight" o:gfxdata="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"/>
+              </v:group>
+            </w:pict>
+          </mc:Fallback>
+        </mc:AlternateContent>
+      </w:r>
+      <w:r>
+        <w:rPr>
+          <w:noProof/>
+        </w:rPr>
+        <mc:AlternateContent>
+          <mc:Choice Requires="wps">
+            <w:drawing>
+              <wp:anchor distT="0" distB="0" distL="114300" distR="114300" simplePos="0" relativeHeight="251695104" behindDoc="0" locked="0" layoutInCell="1" allowOverlap="1" wp14:anchorId="4D093A76" wp14:editId="48BB2297">
+                <wp:simplePos x="0" y="0"/>
+                <wp:positionH relativeFrom="column">
+                  <wp:posOffset>3664766</wp:posOffset>
+                </wp:positionH>
+                <wp:positionV relativeFrom="paragraph">
+                  <wp:posOffset>6861175</wp:posOffset>
+                </wp:positionV>
+                <wp:extent cx="1138990" cy="2006"/>
+                <wp:effectExtent l="0" t="0" r="17145" b="23495"/>
+                <wp:wrapNone/>
+                <wp:docPr id="178" name="Conector recto 178"/>
+                <wp:cNvGraphicFramePr/>
+                <a:graphic xmlns:a="http://schemas.openxmlformats.org/drawingml/2006/main">
+                  <a:graphicData uri="http://schemas.microsoft.com/office/word/2010/wordprocessingShape">
+                    <wps:wsp>
+                      <wps:cNvCnPr/>
+                      <wps:spPr>
+                        <a:xfrm>
+                          <a:off x="0" y="0"/>
+                          <a:ext cx="1138990" cy="2006"/>
+                        </a:xfrm>
+                        <a:prstGeom prst="line">
+                          <a:avLst/>
+                        </a:prstGeom>
+                      </wps:spPr>
+                      <wps:style>
+                        <a:lnRef idx="1">
+                          <a:schemeClr val="dk1"/>
+                        </a:lnRef>
+                        <a:fillRef idx="0">
+                          <a:schemeClr val="dk1"/>
+                        </a:fillRef>
+                        <a:effectRef idx="0">
+                          <a:schemeClr val="dk1"/>
+                        </a:effectRef>
+                        <a:fontRef idx="minor">
+                          <a:schemeClr val="tx1"/>
+                        </a:fontRef>
+                      </wps:style>
+                      <wps:bodyPr/>
+                    </wps:wsp>
+                  </a:graphicData>
+                </a:graphic>
+                <wp14:sizeRelH relativeFrom="margin">
+                  <wp14:pctWidth>0</wp14:pctWidth>
+                </wp14:sizeRelH>
+              </wp:anchor>
+            </w:drawing>
+          </mc:Choice>
+          <mc:Fallback>
+            <w:pict>
+              <v:line w14:anchorId="1C36F38F" id="Conector recto 178" o:spid="_x0000_s1026" style="position:absolute;z-index:251695104;visibility:visible;mso-wrap-style:square;mso-width-percent:0;mso-wrap-distance-left:9pt;mso-wrap-distance-top:0;mso-wrap-distance-right:9pt;mso-wrap-distance-bottom:0;mso-position-horizontal:absolute;mso-position-horizontal-relative:text;mso-position-vertical:absolute;mso-position-vertical-relative:text;mso-width-percent:0;mso-width-relative:margin" from="288.55pt,540.25pt" to="378.25pt,540.4pt" o:gfxdata="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" strokecolor="black [3200]" strokeweight=".5pt">
+                <v:stroke joinstyle="miter"/>
+              </v:line>
             </w:pict>
           </mc:Fallback>
         </mc:AlternateContent>
@@ -12464,6 +13013,56 @@
     <w:semiHidden/>
     <w:unhideWhenUsed/>
   </w:style>
+  <w:style w:type="paragraph" w:styleId="HTMLconformatoprevio">
+    <w:name w:val="HTML Preformatted"/>
+    <w:basedOn w:val="Normal"/>
+    <w:link w:val="HTMLconformatoprevioCar"/>
+    <w:uiPriority w:val="99"/>
+    <w:semiHidden/>
+    <w:unhideWhenUsed/>
+    <w:rsid w:val="0042024D"/>
+    <w:pPr>
+      <w:tabs>
+        <w:tab w:val="left" w:pos="916"/>
+        <w:tab w:val="left" w:pos="1832"/>
+        <w:tab w:val="left" w:pos="2748"/>
+        <w:tab w:val="left" w:pos="3664"/>
+        <w:tab w:val="left" w:pos="4580"/>
+        <w:tab w:val="left" w:pos="5496"/>
+        <w:tab w:val="left" w:pos="6412"/>
+        <w:tab w:val="left" w:pos="7328"/>
+        <w:tab w:val="left" w:pos="8244"/>
+        <w:tab w:val="left" w:pos="9160"/>
+        <w:tab w:val="left" w:pos="10076"/>
+        <w:tab w:val="left" w:pos="10992"/>
+        <w:tab w:val="left" w:pos="11908"/>
+        <w:tab w:val="left" w:pos="12824"/>
+        <w:tab w:val="left" w:pos="13740"/>
+        <w:tab w:val="left" w:pos="14656"/>
+      </w:tabs>
+      <w:spacing w:after="0" w:line="240" w:lineRule="auto"/>
+    </w:pPr>
+    <w:rPr>
+      <w:rFonts w:ascii="Courier New" w:eastAsia="Times New Roman" w:hAnsi="Courier New" w:cs="Courier New"/>
+      <w:sz w:val="20"/>
+      <w:szCs w:val="20"/>
+      <w:lang w:eastAsia="es-MX"/>
+    </w:rPr>
+  </w:style>
+  <w:style w:type="character" w:customStyle="1" w:styleId="HTMLconformatoprevioCar">
+    <w:name w:val="HTML con formato previo Car"/>
+    <w:basedOn w:val="Fuentedeprrafopredeter"/>
+    <w:link w:val="HTMLconformatoprevio"/>
+    <w:uiPriority w:val="99"/>
+    <w:semiHidden/>
+    <w:rsid w:val="0042024D"/>
+    <w:rPr>
+      <w:rFonts w:ascii="Courier New" w:eastAsia="Times New Roman" w:hAnsi="Courier New" w:cs="Courier New"/>
+      <w:sz w:val="20"/>
+      <w:szCs w:val="20"/>
+      <w:lang w:eastAsia="es-MX"/>
+    </w:rPr>
+  </w:style>
 </w:styles>
 </file>
 

</xml_diff>